<commit_message>
#9 Rendu 3 : interface admin
</commit_message>
<xml_diff>
--- a/document/Rendu 3/Interface_admin.docx
+++ b/document/Rendu 3/Interface_admin.docx
@@ -2,6 +2,86 @@
 <file path=word/document.xml><?xml version="1.0" encoding="utf-8"?>
 <w:document xmlns:wpc="http://schemas.microsoft.com/office/word/2010/wordprocessingCanvas" xmlns:cx="http://schemas.microsoft.com/office/drawing/2014/chartex" xmlns:cx1="http://schemas.microsoft.com/office/drawing/2015/9/8/chartex" xmlns:cx2="http://schemas.microsoft.com/office/drawing/2015/10/21/chartex" xmlns:cx3="http://schemas.microsoft.com/office/drawing/2016/5/9/chartex" xmlns:cx4="http://schemas.microsoft.com/office/drawing/2016/5/10/chartex" xmlns:cx5="http://schemas.microsoft.com/office/drawing/2016/5/11/chartex" xmlns:cx6="http://schemas.microsoft.com/office/drawing/2016/5/12/chartex" xmlns:cx7="http://schemas.microsoft.com/office/drawing/2016/5/13/chartex" xmlns:cx8="http://schemas.microsoft.com/office/drawing/2016/5/14/chartex" xmlns:mc="http://schemas.openxmlformats.org/markup-compatibility/2006" xmlns:aink="http://schemas.microsoft.com/office/drawing/2016/ink" xmlns:am3d="http://schemas.microsoft.com/office/drawing/2017/model3d" xmlns:o="urn:schemas-microsoft-com:office:office" xmlns:r="http://schemas.openxmlformats.org/officeDocument/2006/relationships" xmlns:m="http://schemas.openxmlformats.org/officeDocument/2006/math" xmlns:v="urn:schemas-microsoft-com:vml" xmlns:wp14="http://schemas.microsoft.com/office/word/2010/wordprocessingDrawing" xmlns:wp="http://schemas.openxmlformats.org/drawingml/2006/wordprocessingDrawing" xmlns:w10="urn:schemas-microsoft-com:office:word" xmlns:w="http://schemas.openxmlformats.org/wordprocessingml/2006/main" xmlns:w14="http://schemas.microsoft.com/office/word/2010/wordml" xmlns:w15="http://schemas.microsoft.com/office/word/2012/wordml" xmlns:w16cex="http://schemas.microsoft.com/office/word/2018/wordml/cex" xmlns:w16cid="http://schemas.microsoft.com/office/word/2016/wordml/cid" xmlns:w16="http://schemas.microsoft.com/office/word/2018/wordml" xmlns:w16sdtdh="http://schemas.microsoft.com/office/word/2020/wordml/sdtdatahash" xmlns:w16se="http://schemas.microsoft.com/office/word/2015/wordml/symex" xmlns:wpg="http://schemas.microsoft.com/office/word/2010/wordprocessingGroup" xmlns:wpi="http://schemas.microsoft.com/office/word/2010/wordprocessingInk" xmlns:wne="http://schemas.microsoft.com/office/word/2006/wordml" xmlns:wps="http://schemas.microsoft.com/office/word/2010/wordprocessingShape" mc:Ignorable="w14 w15 w16se w16cid w16 w16cex w16sdtdh wp14">
   <w:body>
+    <w:p>
+      <w:r>
+        <w:t>Af</w:t>
+      </w:r>
+      <w:r>
+        <w:t>in de faire l’interface d’admin il nous fallait choisir un framework.</w:t>
+      </w:r>
+    </w:p>
+    <w:p>
+      <w:r>
+        <w:t>Notre groupe a choisi d’utilisé Laravel pour découvrir ce framework tout en étant guidé par 1 personne du groupe qui maitrisé/utilisé le framework.</w:t>
+      </w:r>
+    </w:p>
+    <w:p>
+      <w:r>
+        <w:t xml:space="preserve">Quelque prérequis était utile de faire avant </w:t>
+      </w:r>
+      <w:r>
+        <w:t>d’installer</w:t>
+      </w:r>
+      <w:r>
+        <w:t xml:space="preserve"> </w:t>
+      </w:r>
+      <w:r>
+        <w:t xml:space="preserve">l’interface, on </w:t>
+      </w:r>
+      <w:r>
+        <w:t xml:space="preserve">a dû faire la connexion à la base de données afin de pouvoir </w:t>
+      </w:r>
+      <w:r>
+        <w:t xml:space="preserve">installer </w:t>
+      </w:r>
+      <w:r>
+        <w:t>notre interface d’admin.</w:t>
+      </w:r>
+    </w:p>
+    <w:p>
+      <w:r>
+        <w:t>Après avoir fait cette étape, on a fait les</w:t>
+      </w:r>
+      <w:r>
+        <w:t xml:space="preserve"> différents</w:t>
+      </w:r>
+      <w:r>
+        <w:t xml:space="preserve"> téléchargement</w:t>
+      </w:r>
+      <w:r>
+        <w:t xml:space="preserve"> via Composer</w:t>
+      </w:r>
+      <w:r>
+        <w:t xml:space="preserve"> de notre interface d’admin nommé « Backpack</w:t>
+      </w:r>
+      <w:r>
+        <w:t> » qui est une collection de packages Laravel qui aide à créer</w:t>
+      </w:r>
+      <w:r>
+        <w:t xml:space="preserve"> des interface d’administration personnalisé</w:t>
+      </w:r>
+      <w:r>
+        <w:t>. </w:t>
+      </w:r>
+    </w:p>
+    <w:p>
+      <w:r>
+        <w:t>Pour utiliser Backpack, on a dû suivre un tuto qui permet d’afficher les tables de la base de données, à pouvoir faire les opérations CRUD sur les tables mais aussi à faire les filtres.</w:t>
+      </w:r>
+    </w:p>
+    <w:p>
+      <w:r>
+        <w:t>Le résultat de l’interface d’amin se trouve dans les lignes suivantes accompagné de capture d’écrans</w:t>
+      </w:r>
+    </w:p>
+    <w:p>
+      <w:r>
+        <w:t>La liste est ordonnable comme on peut le voir sur l’exemple ci-dessous</w:t>
+      </w:r>
+      <w:r>
+        <w:t>. La liste ici est ordonnée de façon croissante de l’id joueur mais elle peut être inversable c’est-à-dire de façon décroissante.</w:t>
+      </w:r>
+    </w:p>
     <w:p>
       <w:r>
         <w:rPr>
@@ -44,7 +124,72 @@
         </w:drawing>
       </w:r>
     </w:p>
+    <w:p>
+      <w:r>
+        <w:t>Les listes d’objets sont bien sûre paginé ici on peut voir qu’on a mis 100 objets par page et on 692 liste de page avec chacune encore 100 objets dedans</w:t>
+      </w:r>
+    </w:p>
+    <w:p>
+      <w:r>
+        <w:rPr>
+          <w:noProof/>
+        </w:rPr>
+        <w:drawing>
+          <wp:inline distT="0" distB="0" distL="0" distR="0" wp14:anchorId="0BFD66A0" wp14:editId="72CD56E1">
+            <wp:extent cx="5760720" cy="549275"/>
+            <wp:effectExtent l="0" t="0" r="0" b="3175"/>
+            <wp:docPr id="5" name="Image 5"/>
+            <wp:cNvGraphicFramePr>
+              <a:graphicFrameLocks xmlns:a="http://schemas.openxmlformats.org/drawingml/2006/main" noChangeAspect="1"/>
+            </wp:cNvGraphicFramePr>
+            <a:graphic xmlns:a="http://schemas.openxmlformats.org/drawingml/2006/main">
+              <a:graphicData uri="http://schemas.openxmlformats.org/drawingml/2006/picture">
+                <pic:pic xmlns:pic="http://schemas.openxmlformats.org/drawingml/2006/picture">
+                  <pic:nvPicPr>
+                    <pic:cNvPr id="1" name=""/>
+                    <pic:cNvPicPr/>
+                  </pic:nvPicPr>
+                  <pic:blipFill>
+                    <a:blip r:embed="rId5"/>
+                    <a:stretch>
+                      <a:fillRect/>
+                    </a:stretch>
+                  </pic:blipFill>
+                  <pic:spPr>
+                    <a:xfrm>
+                      <a:off x="0" y="0"/>
+                      <a:ext cx="5760720" cy="549275"/>
+                    </a:xfrm>
+                    <a:prstGeom prst="rect">
+                      <a:avLst/>
+                    </a:prstGeom>
+                  </pic:spPr>
+                </pic:pic>
+              </a:graphicData>
+            </a:graphic>
+          </wp:inline>
+        </w:drawing>
+      </w:r>
+    </w:p>
     <w:p/>
+    <w:p/>
+    <w:p/>
+    <w:p/>
+    <w:p/>
+    <w:p/>
+    <w:p/>
+    <w:p/>
+    <w:p/>
+    <w:p/>
+    <w:p/>
+    <w:p>
+      <w:r>
+        <w:t>Voici le formulaire de l’interface d’admin qui permet de créer ou modifier des objets. Le formulaire valide à chaque création ou modification que tout les input soient remplis et vérifient aussi la clé primaire</w:t>
+      </w:r>
+      <w:r>
+        <w:t>.</w:t>
+      </w:r>
+    </w:p>
     <w:p>
       <w:r>
         <w:rPr>
@@ -66,7 +211,7 @@
                     <pic:cNvPicPr/>
                   </pic:nvPicPr>
                   <pic:blipFill>
-                    <a:blip r:embed="rId5"/>
+                    <a:blip r:embed="rId6"/>
                     <a:stretch>
                       <a:fillRect/>
                     </a:stretch>
@@ -85,6 +230,23 @@
             </a:graphic>
           </wp:inline>
         </w:drawing>
+      </w:r>
+    </w:p>
+    <w:p>
+      <w:r>
+        <w:t xml:space="preserve">Nous avons la possibilité de recherché un objet dans ce </w:t>
+      </w:r>
+      <w:r>
+        <w:t>cas-là</w:t>
+      </w:r>
+      <w:r>
+        <w:t xml:space="preserve"> </w:t>
+      </w:r>
+      <w:r>
+        <w:t xml:space="preserve">on cherche </w:t>
+      </w:r>
+      <w:r>
+        <w:t>un joueur nommé « Bauer »</w:t>
       </w:r>
     </w:p>
     <w:p>
@@ -108,7 +270,7 @@
                     <pic:cNvPicPr/>
                   </pic:nvPicPr>
                   <pic:blipFill>
-                    <a:blip r:embed="rId6"/>
+                    <a:blip r:embed="rId7"/>
                     <a:stretch>
                       <a:fillRect/>
                     </a:stretch>
@@ -131,44 +293,7 @@
     </w:p>
     <w:p>
       <w:r>
-        <w:rPr>
-          <w:noProof/>
-        </w:rPr>
-        <w:drawing>
-          <wp:inline distT="0" distB="0" distL="0" distR="0" wp14:anchorId="286F957C" wp14:editId="184955FC">
-            <wp:extent cx="5760720" cy="549275"/>
-            <wp:effectExtent l="0" t="0" r="0" b="3175"/>
-            <wp:docPr id="5" name="Image 5"/>
-            <wp:cNvGraphicFramePr>
-              <a:graphicFrameLocks xmlns:a="http://schemas.openxmlformats.org/drawingml/2006/main" noChangeAspect="1"/>
-            </wp:cNvGraphicFramePr>
-            <a:graphic xmlns:a="http://schemas.openxmlformats.org/drawingml/2006/main">
-              <a:graphicData uri="http://schemas.openxmlformats.org/drawingml/2006/picture">
-                <pic:pic xmlns:pic="http://schemas.openxmlformats.org/drawingml/2006/picture">
-                  <pic:nvPicPr>
-                    <pic:cNvPr id="1" name=""/>
-                    <pic:cNvPicPr/>
-                  </pic:nvPicPr>
-                  <pic:blipFill>
-                    <a:blip r:embed="rId7"/>
-                    <a:stretch>
-                      <a:fillRect/>
-                    </a:stretch>
-                  </pic:blipFill>
-                  <pic:spPr>
-                    <a:xfrm>
-                      <a:off x="0" y="0"/>
-                      <a:ext cx="5760720" cy="549275"/>
-                    </a:xfrm>
-                    <a:prstGeom prst="rect">
-                      <a:avLst/>
-                    </a:prstGeom>
-                  </pic:spPr>
-                </pic:pic>
-              </a:graphicData>
-            </a:graphic>
-          </wp:inline>
-        </w:drawing>
+        <w:t>On peut aussi voir les informations de chaque objets ( exemple ci-dessous )</w:t>
       </w:r>
     </w:p>
     <w:p>
@@ -212,6 +337,11 @@
             </a:graphic>
           </wp:inline>
         </w:drawing>
+      </w:r>
+    </w:p>
+    <w:p>
+      <w:r>
+        <w:t>Nous avons du coup des messages très rapide qui sont la afin de prévenir l’utilisateur que l’action a été parfaitement terminé/réussi ( exemple en capture d’écran ci-dessous ) .</w:t>
       </w:r>
     </w:p>
     <w:p/>

</xml_diff>